<commit_message>
Added upto 10000 in standard scaler
</commit_message>
<xml_diff>
--- a/Experiments and results (3).docx
+++ b/Experiments and results (3).docx
@@ -2417,7 +2417,8 @@
     <w:tbl>
       <w:tblPr>
         <w:tblStyle w:val="a0"/>
-        <w:tblW w:w="9828" w:type="dxa"/>
+        <w:tblW w:w="11628" w:type="dxa"/>
+        <w:tblInd w:w="-1062" w:type="dxa"/>
         <w:tblBorders>
           <w:top w:val="single" w:sz="4" w:space="0" w:color="000000"/>
           <w:left w:val="single" w:sz="4" w:space="0" w:color="000000"/>
@@ -2440,6 +2441,8 @@
         <w:gridCol w:w="900"/>
         <w:gridCol w:w="900"/>
         <w:gridCol w:w="900"/>
+        <w:gridCol w:w="900"/>
+        <w:gridCol w:w="900"/>
       </w:tblGrid>
       <w:tr>
         <w:tc>
@@ -2540,8 +2543,26 @@
             <w:r>
               <w:t>8000</w:t>
             </w:r>
-            <w:bookmarkStart w:id="0" w:name="_GoBack"/>
-            <w:bookmarkEnd w:id="0"/>
+          </w:p>
+        </w:tc>
+        <w:tc>
+          <w:tcPr>
+            <w:tcW w:w="900" w:type="dxa"/>
+          </w:tcPr>
+          <w:p>
+            <w:r>
+              <w:t>9000</w:t>
+            </w:r>
+          </w:p>
+        </w:tc>
+        <w:tc>
+          <w:tcPr>
+            <w:tcW w:w="900" w:type="dxa"/>
+          </w:tcPr>
+          <w:p>
+            <w:r>
+              <w:t>10000</w:t>
+            </w:r>
           </w:p>
         </w:tc>
       </w:tr>
@@ -2638,6 +2659,18 @@
           </w:tcPr>
           <w:p/>
         </w:tc>
+        <w:tc>
+          <w:tcPr>
+            <w:tcW w:w="900" w:type="dxa"/>
+          </w:tcPr>
+          <w:p/>
+        </w:tc>
+        <w:tc>
+          <w:tcPr>
+            <w:tcW w:w="900" w:type="dxa"/>
+          </w:tcPr>
+          <w:p/>
+        </w:tc>
       </w:tr>
       <w:tr>
         <w:trPr>
@@ -2728,6 +2761,18 @@
           </w:tcPr>
           <w:p/>
         </w:tc>
+        <w:tc>
+          <w:tcPr>
+            <w:tcW w:w="900" w:type="dxa"/>
+          </w:tcPr>
+          <w:p/>
+        </w:tc>
+        <w:tc>
+          <w:tcPr>
+            <w:tcW w:w="900" w:type="dxa"/>
+          </w:tcPr>
+          <w:p/>
+        </w:tc>
       </w:tr>
       <w:tr>
         <w:trPr>
@@ -2822,6 +2867,18 @@
           </w:tcPr>
           <w:p/>
         </w:tc>
+        <w:tc>
+          <w:tcPr>
+            <w:tcW w:w="900" w:type="dxa"/>
+          </w:tcPr>
+          <w:p/>
+        </w:tc>
+        <w:tc>
+          <w:tcPr>
+            <w:tcW w:w="900" w:type="dxa"/>
+          </w:tcPr>
+          <w:p/>
+        </w:tc>
       </w:tr>
       <w:tr>
         <w:trPr>
@@ -2912,6 +2969,18 @@
           </w:tcPr>
           <w:p/>
         </w:tc>
+        <w:tc>
+          <w:tcPr>
+            <w:tcW w:w="900" w:type="dxa"/>
+          </w:tcPr>
+          <w:p/>
+        </w:tc>
+        <w:tc>
+          <w:tcPr>
+            <w:tcW w:w="900" w:type="dxa"/>
+          </w:tcPr>
+          <w:p/>
+        </w:tc>
       </w:tr>
       <w:tr>
         <w:trPr>
@@ -3006,6 +3075,18 @@
           </w:tcPr>
           <w:p/>
         </w:tc>
+        <w:tc>
+          <w:tcPr>
+            <w:tcW w:w="900" w:type="dxa"/>
+          </w:tcPr>
+          <w:p/>
+        </w:tc>
+        <w:tc>
+          <w:tcPr>
+            <w:tcW w:w="900" w:type="dxa"/>
+          </w:tcPr>
+          <w:p/>
+        </w:tc>
       </w:tr>
       <w:tr>
         <w:trPr>
@@ -3096,6 +3177,18 @@
           </w:tcPr>
           <w:p/>
         </w:tc>
+        <w:tc>
+          <w:tcPr>
+            <w:tcW w:w="900" w:type="dxa"/>
+          </w:tcPr>
+          <w:p/>
+        </w:tc>
+        <w:tc>
+          <w:tcPr>
+            <w:tcW w:w="900" w:type="dxa"/>
+          </w:tcPr>
+          <w:p/>
+        </w:tc>
       </w:tr>
       <w:tr>
         <w:trPr>
@@ -3206,6 +3299,20 @@
           </w:tcPr>
           <w:p/>
         </w:tc>
+        <w:tc>
+          <w:tcPr>
+            <w:tcW w:w="900" w:type="dxa"/>
+            <w:shd w:val="clear" w:color="auto" w:fill="FF0000"/>
+          </w:tcPr>
+          <w:p/>
+        </w:tc>
+        <w:tc>
+          <w:tcPr>
+            <w:tcW w:w="900" w:type="dxa"/>
+            <w:shd w:val="clear" w:color="auto" w:fill="FF0000"/>
+          </w:tcPr>
+          <w:p/>
+        </w:tc>
       </w:tr>
       <w:tr>
         <w:trPr>
@@ -3312,6 +3419,20 @@
           </w:tcPr>
           <w:p/>
         </w:tc>
+        <w:tc>
+          <w:tcPr>
+            <w:tcW w:w="900" w:type="dxa"/>
+            <w:shd w:val="clear" w:color="auto" w:fill="FFFF00"/>
+          </w:tcPr>
+          <w:p/>
+        </w:tc>
+        <w:tc>
+          <w:tcPr>
+            <w:tcW w:w="900" w:type="dxa"/>
+            <w:shd w:val="clear" w:color="auto" w:fill="FFFF00"/>
+          </w:tcPr>
+          <w:p/>
+        </w:tc>
       </w:tr>
       <w:tr>
         <w:trPr>
@@ -3413,6 +3534,20 @@
           </w:tcPr>
           <w:p/>
         </w:tc>
+        <w:tc>
+          <w:tcPr>
+            <w:tcW w:w="900" w:type="dxa"/>
+            <w:shd w:val="clear" w:color="auto" w:fill="FF0000"/>
+          </w:tcPr>
+          <w:p/>
+        </w:tc>
+        <w:tc>
+          <w:tcPr>
+            <w:tcW w:w="900" w:type="dxa"/>
+            <w:shd w:val="clear" w:color="auto" w:fill="FF0000"/>
+          </w:tcPr>
+          <w:p/>
+        </w:tc>
       </w:tr>
       <w:tr>
         <w:trPr>
@@ -3512,6 +3647,18 @@
           </w:tcPr>
           <w:p/>
         </w:tc>
+        <w:tc>
+          <w:tcPr>
+            <w:tcW w:w="900" w:type="dxa"/>
+          </w:tcPr>
+          <w:p/>
+        </w:tc>
+        <w:tc>
+          <w:tcPr>
+            <w:tcW w:w="900" w:type="dxa"/>
+          </w:tcPr>
+          <w:p/>
+        </w:tc>
       </w:tr>
       <w:tr>
         <w:trPr>
@@ -3602,6 +3749,18 @@
           </w:tcPr>
           <w:p/>
         </w:tc>
+        <w:tc>
+          <w:tcPr>
+            <w:tcW w:w="900" w:type="dxa"/>
+          </w:tcPr>
+          <w:p/>
+        </w:tc>
+        <w:tc>
+          <w:tcPr>
+            <w:tcW w:w="900" w:type="dxa"/>
+          </w:tcPr>
+          <w:p/>
+        </w:tc>
       </w:tr>
       <w:tr>
         <w:tc>
@@ -3679,19 +3838,51 @@
           <w:tcPr>
             <w:tcW w:w="900" w:type="dxa"/>
           </w:tcPr>
-          <w:p/>
-        </w:tc>
-        <w:tc>
-          <w:tcPr>
-            <w:tcW w:w="900" w:type="dxa"/>
-          </w:tcPr>
-          <w:p/>
-        </w:tc>
-        <w:tc>
-          <w:tcPr>
-            <w:tcW w:w="900" w:type="dxa"/>
-          </w:tcPr>
-          <w:p/>
+          <w:p>
+            <w:r>
+              <w:t>59.33</w:t>
+            </w:r>
+          </w:p>
+        </w:tc>
+        <w:tc>
+          <w:tcPr>
+            <w:tcW w:w="900" w:type="dxa"/>
+          </w:tcPr>
+          <w:p>
+            <w:r>
+              <w:t>59.6</w:t>
+            </w:r>
+          </w:p>
+        </w:tc>
+        <w:tc>
+          <w:tcPr>
+            <w:tcW w:w="900" w:type="dxa"/>
+          </w:tcPr>
+          <w:p>
+            <w:r>
+              <w:t>59.16</w:t>
+            </w:r>
+          </w:p>
+        </w:tc>
+        <w:tc>
+          <w:tcPr>
+            <w:tcW w:w="900" w:type="dxa"/>
+          </w:tcPr>
+          <w:p>
+            <w:r>
+              <w:t>58</w:t>
+            </w:r>
+          </w:p>
+        </w:tc>
+        <w:tc>
+          <w:tcPr>
+            <w:tcW w:w="900" w:type="dxa"/>
+          </w:tcPr>
+          <w:p>
+            <w:r>
+              <w:t>60.3</w:t>
+            </w:r>
+          </w:p>
         </w:tc>
       </w:tr>
       <w:tr>
@@ -3778,19 +3969,51 @@
           <w:tcPr>
             <w:tcW w:w="900" w:type="dxa"/>
           </w:tcPr>
-          <w:p/>
-        </w:tc>
-        <w:tc>
-          <w:tcPr>
-            <w:tcW w:w="900" w:type="dxa"/>
-          </w:tcPr>
-          <w:p/>
-        </w:tc>
-        <w:tc>
-          <w:tcPr>
-            <w:tcW w:w="900" w:type="dxa"/>
-          </w:tcPr>
-          <w:p/>
+          <w:p>
+            <w:r>
+              <w:t>59.5</w:t>
+            </w:r>
+          </w:p>
+        </w:tc>
+        <w:tc>
+          <w:tcPr>
+            <w:tcW w:w="900" w:type="dxa"/>
+          </w:tcPr>
+          <w:p>
+            <w:r>
+              <w:t>60.3</w:t>
+            </w:r>
+          </w:p>
+        </w:tc>
+        <w:tc>
+          <w:tcPr>
+            <w:tcW w:w="900" w:type="dxa"/>
+          </w:tcPr>
+          <w:p>
+            <w:r>
+              <w:t>59.916</w:t>
+            </w:r>
+          </w:p>
+        </w:tc>
+        <w:tc>
+          <w:tcPr>
+            <w:tcW w:w="900" w:type="dxa"/>
+          </w:tcPr>
+          <w:p>
+            <w:r>
+              <w:t>60.6</w:t>
+            </w:r>
+          </w:p>
+        </w:tc>
+        <w:tc>
+          <w:tcPr>
+            <w:tcW w:w="900" w:type="dxa"/>
+          </w:tcPr>
+          <w:p>
+            <w:r>
+              <w:t>60.4</w:t>
+            </w:r>
+          </w:p>
         </w:tc>
       </w:tr>
       <w:tr>
@@ -3868,19 +4091,51 @@
           <w:tcPr>
             <w:tcW w:w="900" w:type="dxa"/>
           </w:tcPr>
-          <w:p/>
-        </w:tc>
-        <w:tc>
-          <w:tcPr>
-            <w:tcW w:w="900" w:type="dxa"/>
-          </w:tcPr>
-          <w:p/>
-        </w:tc>
-        <w:tc>
-          <w:tcPr>
-            <w:tcW w:w="900" w:type="dxa"/>
-          </w:tcPr>
-          <w:p/>
+          <w:p>
+            <w:r>
+              <w:t>63.8</w:t>
+            </w:r>
+          </w:p>
+        </w:tc>
+        <w:tc>
+          <w:tcPr>
+            <w:tcW w:w="900" w:type="dxa"/>
+          </w:tcPr>
+          <w:p>
+            <w:r>
+              <w:t>63.9</w:t>
+            </w:r>
+          </w:p>
+        </w:tc>
+        <w:tc>
+          <w:tcPr>
+            <w:tcW w:w="900" w:type="dxa"/>
+          </w:tcPr>
+          <w:p>
+            <w:r>
+              <w:t>64</w:t>
+            </w:r>
+          </w:p>
+        </w:tc>
+        <w:tc>
+          <w:tcPr>
+            <w:tcW w:w="900" w:type="dxa"/>
+          </w:tcPr>
+          <w:p>
+            <w:r>
+              <w:t>64.11</w:t>
+            </w:r>
+          </w:p>
+        </w:tc>
+        <w:tc>
+          <w:tcPr>
+            <w:tcW w:w="900" w:type="dxa"/>
+          </w:tcPr>
+          <w:p>
+            <w:r>
+              <w:t>64.9</w:t>
+            </w:r>
+          </w:p>
         </w:tc>
       </w:tr>
       <w:tr>
@@ -3962,23 +4217,57 @@
         <w:tc>
           <w:tcPr>
             <w:tcW w:w="900" w:type="dxa"/>
-            <w:shd w:val="clear" w:color="auto" w:fill="FFFF00"/>
-          </w:tcPr>
-          <w:p/>
-        </w:tc>
-        <w:tc>
-          <w:tcPr>
-            <w:tcW w:w="900" w:type="dxa"/>
-            <w:shd w:val="clear" w:color="auto" w:fill="FFFF00"/>
-          </w:tcPr>
-          <w:p/>
-        </w:tc>
-        <w:tc>
-          <w:tcPr>
-            <w:tcW w:w="900" w:type="dxa"/>
-            <w:shd w:val="clear" w:color="auto" w:fill="FFFF00"/>
-          </w:tcPr>
-          <w:p/>
+            <w:shd w:val="clear" w:color="auto" w:fill="FF0000"/>
+          </w:tcPr>
+          <w:p>
+            <w:r>
+              <w:t>70.3</w:t>
+            </w:r>
+          </w:p>
+        </w:tc>
+        <w:tc>
+          <w:tcPr>
+            <w:tcW w:w="900" w:type="dxa"/>
+            <w:shd w:val="clear" w:color="auto" w:fill="FF0000"/>
+          </w:tcPr>
+          <w:p>
+            <w:r>
+              <w:t>72.09</w:t>
+            </w:r>
+          </w:p>
+        </w:tc>
+        <w:tc>
+          <w:tcPr>
+            <w:tcW w:w="900" w:type="dxa"/>
+            <w:shd w:val="clear" w:color="auto" w:fill="FF0000"/>
+          </w:tcPr>
+          <w:p>
+            <w:r>
+              <w:t>71.91</w:t>
+            </w:r>
+          </w:p>
+        </w:tc>
+        <w:tc>
+          <w:tcPr>
+            <w:tcW w:w="900" w:type="dxa"/>
+            <w:shd w:val="clear" w:color="auto" w:fill="FF0000"/>
+          </w:tcPr>
+          <w:p>
+            <w:r>
+              <w:t>72.11</w:t>
+            </w:r>
+          </w:p>
+        </w:tc>
+        <w:tc>
+          <w:tcPr>
+            <w:tcW w:w="900" w:type="dxa"/>
+            <w:shd w:val="clear" w:color="auto" w:fill="FF0000"/>
+          </w:tcPr>
+          <w:p>
+            <w:r>
+              <w:t>71.8</w:t>
+            </w:r>
+          </w:p>
         </w:tc>
       </w:tr>
       <w:tr>
@@ -4057,19 +4346,51 @@
           <w:tcPr>
             <w:tcW w:w="900" w:type="dxa"/>
           </w:tcPr>
-          <w:p/>
-        </w:tc>
-        <w:tc>
-          <w:tcPr>
-            <w:tcW w:w="900" w:type="dxa"/>
-          </w:tcPr>
-          <w:p/>
-        </w:tc>
-        <w:tc>
-          <w:tcPr>
-            <w:tcW w:w="900" w:type="dxa"/>
-          </w:tcPr>
-          <w:p/>
+          <w:p>
+            <w:r>
+              <w:t>59.5</w:t>
+            </w:r>
+          </w:p>
+        </w:tc>
+        <w:tc>
+          <w:tcPr>
+            <w:tcW w:w="900" w:type="dxa"/>
+          </w:tcPr>
+          <w:p>
+            <w:r>
+              <w:t>59.09</w:t>
+            </w:r>
+          </w:p>
+        </w:tc>
+        <w:tc>
+          <w:tcPr>
+            <w:tcW w:w="900" w:type="dxa"/>
+          </w:tcPr>
+          <w:p>
+            <w:r>
+              <w:t>58.91</w:t>
+            </w:r>
+          </w:p>
+        </w:tc>
+        <w:tc>
+          <w:tcPr>
+            <w:tcW w:w="900" w:type="dxa"/>
+          </w:tcPr>
+          <w:p>
+            <w:r>
+              <w:t>59.88</w:t>
+            </w:r>
+          </w:p>
+        </w:tc>
+        <w:tc>
+          <w:tcPr>
+            <w:tcW w:w="900" w:type="dxa"/>
+          </w:tcPr>
+          <w:p>
+            <w:r>
+              <w:t>59.4</w:t>
+            </w:r>
+          </w:p>
         </w:tc>
       </w:tr>
       <w:tr>
@@ -4156,19 +4477,51 @@
           <w:tcPr>
             <w:tcW w:w="900" w:type="dxa"/>
           </w:tcPr>
-          <w:p/>
-        </w:tc>
-        <w:tc>
-          <w:tcPr>
-            <w:tcW w:w="900" w:type="dxa"/>
-          </w:tcPr>
-          <w:p/>
-        </w:tc>
-        <w:tc>
-          <w:tcPr>
-            <w:tcW w:w="900" w:type="dxa"/>
-          </w:tcPr>
-          <w:p/>
+          <w:p>
+            <w:r>
+              <w:t>61.5</w:t>
+            </w:r>
+          </w:p>
+        </w:tc>
+        <w:tc>
+          <w:tcPr>
+            <w:tcW w:w="900" w:type="dxa"/>
+          </w:tcPr>
+          <w:p>
+            <w:r>
+              <w:t>60.09</w:t>
+            </w:r>
+          </w:p>
+        </w:tc>
+        <w:tc>
+          <w:tcPr>
+            <w:tcW w:w="900" w:type="dxa"/>
+          </w:tcPr>
+          <w:p>
+            <w:r>
+              <w:t>59</w:t>
+            </w:r>
+          </w:p>
+        </w:tc>
+        <w:tc>
+          <w:tcPr>
+            <w:tcW w:w="900" w:type="dxa"/>
+          </w:tcPr>
+          <w:p>
+            <w:r>
+              <w:t>60.6</w:t>
+            </w:r>
+          </w:p>
+        </w:tc>
+        <w:tc>
+          <w:tcPr>
+            <w:tcW w:w="900" w:type="dxa"/>
+          </w:tcPr>
+          <w:p>
+            <w:r>
+              <w:t>60.1</w:t>
+            </w:r>
+          </w:p>
         </w:tc>
       </w:tr>
       <w:tr>
@@ -4247,19 +4600,51 @@
           <w:tcPr>
             <w:tcW w:w="900" w:type="dxa"/>
           </w:tcPr>
-          <w:p/>
-        </w:tc>
-        <w:tc>
-          <w:tcPr>
-            <w:tcW w:w="900" w:type="dxa"/>
-          </w:tcPr>
-          <w:p/>
-        </w:tc>
-        <w:tc>
-          <w:tcPr>
-            <w:tcW w:w="900" w:type="dxa"/>
-          </w:tcPr>
-          <w:p/>
+          <w:p>
+            <w:r>
+              <w:t>59.8</w:t>
+            </w:r>
+          </w:p>
+        </w:tc>
+        <w:tc>
+          <w:tcPr>
+            <w:tcW w:w="900" w:type="dxa"/>
+          </w:tcPr>
+          <w:p>
+            <w:r>
+              <w:t>57.61</w:t>
+            </w:r>
+          </w:p>
+        </w:tc>
+        <w:tc>
+          <w:tcPr>
+            <w:tcW w:w="900" w:type="dxa"/>
+          </w:tcPr>
+          <w:p>
+            <w:r>
+              <w:t>59.8</w:t>
+            </w:r>
+          </w:p>
+        </w:tc>
+        <w:tc>
+          <w:tcPr>
+            <w:tcW w:w="900" w:type="dxa"/>
+          </w:tcPr>
+          <w:p>
+            <w:r>
+              <w:t>60.55</w:t>
+            </w:r>
+          </w:p>
+        </w:tc>
+        <w:tc>
+          <w:tcPr>
+            <w:tcW w:w="900" w:type="dxa"/>
+          </w:tcPr>
+          <w:p>
+            <w:r>
+              <w:t>60.6</w:t>
+            </w:r>
+          </w:p>
         </w:tc>
       </w:tr>
       <w:tr>
@@ -4346,19 +4731,51 @@
           <w:tcPr>
             <w:tcW w:w="900" w:type="dxa"/>
           </w:tcPr>
-          <w:p/>
-        </w:tc>
-        <w:tc>
-          <w:tcPr>
-            <w:tcW w:w="900" w:type="dxa"/>
-          </w:tcPr>
-          <w:p/>
-        </w:tc>
-        <w:tc>
-          <w:tcPr>
-            <w:tcW w:w="900" w:type="dxa"/>
-          </w:tcPr>
-          <w:p/>
+          <w:p>
+            <w:r>
+              <w:t>59.5</w:t>
+            </w:r>
+          </w:p>
+        </w:tc>
+        <w:tc>
+          <w:tcPr>
+            <w:tcW w:w="900" w:type="dxa"/>
+          </w:tcPr>
+          <w:p>
+            <w:r>
+              <w:t>59.2</w:t>
+            </w:r>
+          </w:p>
+        </w:tc>
+        <w:tc>
+          <w:tcPr>
+            <w:tcW w:w="900" w:type="dxa"/>
+          </w:tcPr>
+          <w:p>
+            <w:r>
+              <w:t>58.9</w:t>
+            </w:r>
+          </w:p>
+        </w:tc>
+        <w:tc>
+          <w:tcPr>
+            <w:tcW w:w="900" w:type="dxa"/>
+          </w:tcPr>
+          <w:p>
+            <w:r>
+              <w:t>60</w:t>
+            </w:r>
+          </w:p>
+        </w:tc>
+        <w:tc>
+          <w:tcPr>
+            <w:tcW w:w="900" w:type="dxa"/>
+          </w:tcPr>
+          <w:p>
+            <w:r>
+              <w:t>59.6</w:t>
+            </w:r>
+          </w:p>
         </w:tc>
       </w:tr>
       <w:tr>
@@ -4436,19 +4853,51 @@
           <w:tcPr>
             <w:tcW w:w="900" w:type="dxa"/>
           </w:tcPr>
-          <w:p/>
-        </w:tc>
-        <w:tc>
-          <w:tcPr>
-            <w:tcW w:w="900" w:type="dxa"/>
-          </w:tcPr>
-          <w:p/>
-        </w:tc>
-        <w:tc>
-          <w:tcPr>
-            <w:tcW w:w="900" w:type="dxa"/>
-          </w:tcPr>
-          <w:p/>
+          <w:p>
+            <w:r>
+              <w:t>31.28</w:t>
+            </w:r>
+          </w:p>
+        </w:tc>
+        <w:tc>
+          <w:tcPr>
+            <w:tcW w:w="900" w:type="dxa"/>
+          </w:tcPr>
+          <w:p>
+            <w:r>
+              <w:t>31.05</w:t>
+            </w:r>
+          </w:p>
+        </w:tc>
+        <w:tc>
+          <w:tcPr>
+            <w:tcW w:w="900" w:type="dxa"/>
+          </w:tcPr>
+          <w:p>
+            <w:r>
+              <w:t>31.5</w:t>
+            </w:r>
+          </w:p>
+        </w:tc>
+        <w:tc>
+          <w:tcPr>
+            <w:tcW w:w="900" w:type="dxa"/>
+          </w:tcPr>
+          <w:p>
+            <w:r>
+              <w:t>31.1</w:t>
+            </w:r>
+          </w:p>
+        </w:tc>
+        <w:tc>
+          <w:tcPr>
+            <w:tcW w:w="900" w:type="dxa"/>
+          </w:tcPr>
+          <w:p>
+            <w:r>
+              <w:t>30.46</w:t>
+            </w:r>
+          </w:p>
         </w:tc>
       </w:tr>
       <w:tr>
@@ -4532,21 +4981,55 @@
             <w:tcW w:w="900" w:type="dxa"/>
             <w:shd w:val="clear" w:color="auto" w:fill="FF0000"/>
           </w:tcPr>
-          <w:p/>
+          <w:p>
+            <w:r>
+              <w:t>71.33</w:t>
+            </w:r>
+          </w:p>
         </w:tc>
         <w:tc>
           <w:tcPr>
             <w:tcW w:w="900" w:type="dxa"/>
             <w:shd w:val="clear" w:color="auto" w:fill="FF0000"/>
           </w:tcPr>
-          <w:p/>
+          <w:p>
+            <w:r>
+              <w:t>73</w:t>
+            </w:r>
+          </w:p>
         </w:tc>
         <w:tc>
           <w:tcPr>
             <w:tcW w:w="900" w:type="dxa"/>
             <w:shd w:val="clear" w:color="auto" w:fill="FF0000"/>
           </w:tcPr>
-          <w:p/>
+          <w:p>
+            <w:r>
+              <w:t>72.20</w:t>
+            </w:r>
+          </w:p>
+        </w:tc>
+        <w:tc>
+          <w:tcPr>
+            <w:tcW w:w="900" w:type="dxa"/>
+            <w:shd w:val="clear" w:color="auto" w:fill="FF0000"/>
+          </w:tcPr>
+          <w:p>
+            <w:r>
+              <w:t>72.404</w:t>
+            </w:r>
+          </w:p>
+        </w:tc>
+        <w:tc>
+          <w:tcPr>
+            <w:tcW w:w="900" w:type="dxa"/>
+            <w:shd w:val="clear" w:color="auto" w:fill="FF0000"/>
+          </w:tcPr>
+          <w:p>
+            <w:r>
+              <w:t>73.33</w:t>
+            </w:r>
+          </w:p>
         </w:tc>
       </w:tr>
       <w:tr>
@@ -4637,21 +5120,57 @@
             <w:tcW w:w="900" w:type="dxa"/>
             <w:shd w:val="clear" w:color="auto" w:fill="FF0000"/>
           </w:tcPr>
-          <w:p/>
+          <w:p>
+            <w:r>
+              <w:t>72</w:t>
+            </w:r>
+          </w:p>
         </w:tc>
         <w:tc>
           <w:tcPr>
             <w:tcW w:w="900" w:type="dxa"/>
             <w:shd w:val="clear" w:color="auto" w:fill="FF0000"/>
           </w:tcPr>
-          <w:p/>
+          <w:p>
+            <w:r>
+              <w:t>---</w:t>
+            </w:r>
+          </w:p>
         </w:tc>
         <w:tc>
           <w:tcPr>
             <w:tcW w:w="900" w:type="dxa"/>
             <w:shd w:val="clear" w:color="auto" w:fill="FF0000"/>
           </w:tcPr>
-          <w:p/>
+          <w:p>
+            <w:r>
+              <w:t>---</w:t>
+            </w:r>
+          </w:p>
+        </w:tc>
+        <w:tc>
+          <w:tcPr>
+            <w:tcW w:w="900" w:type="dxa"/>
+            <w:shd w:val="clear" w:color="auto" w:fill="FF0000"/>
+          </w:tcPr>
+          <w:p>
+            <w:r>
+              <w:t>----</w:t>
+            </w:r>
+          </w:p>
+        </w:tc>
+        <w:tc>
+          <w:tcPr>
+            <w:tcW w:w="900" w:type="dxa"/>
+            <w:shd w:val="clear" w:color="auto" w:fill="FF0000"/>
+          </w:tcPr>
+          <w:p>
+            <w:r>
+              <w:t>----</w:t>
+            </w:r>
+            <w:bookmarkStart w:id="0" w:name="_GoBack"/>
+            <w:bookmarkEnd w:id="0"/>
+          </w:p>
         </w:tc>
       </w:tr>
     </w:tbl>

</xml_diff>